<commit_message>
Update EXERCISE-BASED FITNESS ACTIVITIES.docx
</commit_message>
<xml_diff>
--- a/1st Year 2nd Semester/EXERCISE-BASED FITNESS ACTIVITIES.docx
+++ b/1st Year 2nd Semester/EXERCISE-BASED FITNESS ACTIVITIES.docx
@@ -32,6 +32,1780 @@
           <w:szCs w:val="32"/>
         </w:rPr>
       </w:pPr>
+    </w:p>
+    <w:p>
+      <w:pPr>
+        <w:tabs>
+          <w:tab w:val="left" w:pos="6824"/>
+        </w:tabs>
+        <w:rPr>
+          <w:rFonts w:ascii="Times New Roman" w:hAnsi="Times New Roman" w:cs="Times New Roman"/>
+        </w:rPr>
+      </w:pPr>
+      <w:r>
+        <w:rPr>
+          <w:rFonts w:ascii="Times New Roman" w:hAnsi="Times New Roman" w:cs="Times New Roman"/>
+          <w:b/>
+          <w:bCs/>
+        </w:rPr>
+        <w:t xml:space="preserve">side arm </w:t>
+      </w:r>
+      <w:proofErr w:type="gramStart"/>
+      <w:r>
+        <w:rPr>
+          <w:rFonts w:ascii="Times New Roman" w:hAnsi="Times New Roman" w:cs="Times New Roman"/>
+          <w:b/>
+          <w:bCs/>
+        </w:rPr>
+        <w:t>rais</w:t>
+      </w:r>
+      <w:r>
+        <w:rPr>
+          <w:rFonts w:ascii="Times New Roman" w:hAnsi="Times New Roman" w:cs="Times New Roman"/>
+          <w:b/>
+          <w:bCs/>
+        </w:rPr>
+        <w:t>e</w:t>
+      </w:r>
+      <w:proofErr w:type="gramEnd"/>
+      <w:r>
+        <w:rPr>
+          <w:rFonts w:ascii="Times New Roman" w:hAnsi="Times New Roman" w:cs="Times New Roman"/>
+        </w:rPr>
+        <w:t xml:space="preserve">                              slow</w:t>
+      </w:r>
+      <w:r>
+        <w:rPr>
+          <w:rFonts w:ascii="Times New Roman" w:hAnsi="Times New Roman" w:cs="Times New Roman"/>
+        </w:rPr>
+        <w:tab/>
+      </w:r>
+      <w:r>
+        <w:rPr>
+          <w:rFonts w:ascii="Times New Roman" w:hAnsi="Times New Roman" w:cs="Times New Roman"/>
+          <w:b/>
+          <w:bCs/>
+        </w:rPr>
+        <w:t>total body session</w:t>
+      </w:r>
+    </w:p>
+    <w:p>
+      <w:pPr>
+        <w:tabs>
+          <w:tab w:val="left" w:pos="6824"/>
+        </w:tabs>
+        <w:rPr>
+          <w:rFonts w:ascii="Times New Roman" w:hAnsi="Times New Roman" w:cs="Times New Roman"/>
+        </w:rPr>
+      </w:pPr>
+      <w:r>
+        <w:rPr>
+          <w:rFonts w:ascii="Times New Roman" w:hAnsi="Times New Roman" w:cs="Times New Roman"/>
+          <w:b/>
+          <w:bCs/>
+        </w:rPr>
+        <w:t>alternate lunges</w:t>
+      </w:r>
+      <w:r>
+        <w:rPr>
+          <w:rFonts w:ascii="Times New Roman" w:hAnsi="Times New Roman" w:cs="Times New Roman"/>
+        </w:rPr>
+        <w:t xml:space="preserve">                           </w:t>
+      </w:r>
+      <w:r>
+        <w:rPr>
+          <w:rFonts w:ascii="Times New Roman" w:hAnsi="Times New Roman" w:cs="Times New Roman"/>
+          <w:b/>
+          <w:bCs/>
+        </w:rPr>
+        <w:t>burpee</w:t>
+      </w:r>
+      <w:r>
+        <w:rPr>
+          <w:rFonts w:ascii="Times New Roman" w:hAnsi="Times New Roman" w:cs="Times New Roman"/>
+        </w:rPr>
+        <w:tab/>
+        <w:t>hypertrophy</w:t>
+      </w:r>
+    </w:p>
+    <w:p>
+      <w:pPr>
+        <w:tabs>
+          <w:tab w:val="left" w:pos="6824"/>
+        </w:tabs>
+        <w:rPr>
+          <w:rFonts w:ascii="Times New Roman" w:hAnsi="Times New Roman" w:cs="Times New Roman"/>
+          <w:b/>
+          <w:bCs/>
+        </w:rPr>
+      </w:pPr>
+      <w:r>
+        <w:rPr>
+          <w:rFonts w:ascii="Times New Roman" w:hAnsi="Times New Roman" w:cs="Times New Roman"/>
+          <w:b/>
+          <w:bCs/>
+        </w:rPr>
+        <w:t>abdominal bracing</w:t>
+      </w:r>
+      <w:r>
+        <w:rPr>
+          <w:rFonts w:ascii="Times New Roman" w:hAnsi="Times New Roman" w:cs="Times New Roman"/>
+        </w:rPr>
+        <w:t xml:space="preserve">                      moderate</w:t>
+      </w:r>
+      <w:r>
+        <w:rPr>
+          <w:rFonts w:ascii="Times New Roman" w:hAnsi="Times New Roman" w:cs="Times New Roman"/>
+        </w:rPr>
+        <w:tab/>
+      </w:r>
+      <w:r>
+        <w:rPr>
+          <w:rFonts w:ascii="Times New Roman" w:hAnsi="Times New Roman" w:cs="Times New Roman"/>
+          <w:b/>
+          <w:bCs/>
+        </w:rPr>
+        <w:t>push-ups</w:t>
+      </w:r>
+    </w:p>
+    <w:p>
+      <w:pPr>
+        <w:tabs>
+          <w:tab w:val="left" w:pos="6824"/>
+        </w:tabs>
+        <w:rPr>
+          <w:rFonts w:ascii="Times New Roman" w:hAnsi="Times New Roman" w:cs="Times New Roman"/>
+          <w:b/>
+          <w:bCs/>
+        </w:rPr>
+      </w:pPr>
+      <w:r>
+        <w:rPr>
+          <w:rFonts w:ascii="Times New Roman" w:hAnsi="Times New Roman" w:cs="Times New Roman"/>
+          <w:b/>
+          <w:bCs/>
+        </w:rPr>
+        <w:t>heart rate zone 1</w:t>
+      </w:r>
+      <w:r>
+        <w:rPr>
+          <w:rFonts w:ascii="Times New Roman" w:hAnsi="Times New Roman" w:cs="Times New Roman"/>
+          <w:b/>
+          <w:bCs/>
+        </w:rPr>
+        <w:tab/>
+      </w:r>
+      <w:r>
+        <w:rPr>
+          <w:rFonts w:ascii="Times New Roman" w:hAnsi="Times New Roman" w:cs="Times New Roman"/>
+          <w:b/>
+          <w:bCs/>
+        </w:rPr>
+        <w:t>abdominal curls</w:t>
+      </w:r>
+    </w:p>
+    <w:p>
+      <w:pPr>
+        <w:tabs>
+          <w:tab w:val="left" w:pos="6824"/>
+        </w:tabs>
+        <w:rPr>
+          <w:rFonts w:ascii="Times New Roman" w:hAnsi="Times New Roman" w:cs="Times New Roman"/>
+        </w:rPr>
+      </w:pPr>
+      <w:r>
+        <w:rPr>
+          <w:rFonts w:ascii="Times New Roman" w:hAnsi="Times New Roman" w:cs="Times New Roman"/>
+          <w:b/>
+          <w:bCs/>
+        </w:rPr>
+        <w:t>rest</w:t>
+      </w:r>
+      <w:r>
+        <w:rPr>
+          <w:rFonts w:ascii="Times New Roman" w:hAnsi="Times New Roman" w:cs="Times New Roman"/>
+        </w:rPr>
+        <w:t xml:space="preserve">                                                rowing</w:t>
+      </w:r>
+      <w:r>
+        <w:rPr>
+          <w:rFonts w:ascii="Times New Roman" w:hAnsi="Times New Roman" w:cs="Times New Roman"/>
+        </w:rPr>
+        <w:tab/>
+      </w:r>
+      <w:proofErr w:type="spellStart"/>
+      <w:r>
+        <w:rPr>
+          <w:rFonts w:ascii="Times New Roman" w:hAnsi="Times New Roman" w:cs="Times New Roman"/>
+          <w:b/>
+          <w:bCs/>
+        </w:rPr>
+        <w:t>valsalva</w:t>
+      </w:r>
+      <w:proofErr w:type="spellEnd"/>
+      <w:r>
+        <w:rPr>
+          <w:rFonts w:ascii="Times New Roman" w:hAnsi="Times New Roman" w:cs="Times New Roman"/>
+          <w:b/>
+          <w:bCs/>
+        </w:rPr>
+        <w:t xml:space="preserve"> maneuver</w:t>
+      </w:r>
+      <w:r>
+        <w:rPr>
+          <w:rFonts w:ascii="Times New Roman" w:hAnsi="Times New Roman" w:cs="Times New Roman"/>
+        </w:rPr>
+        <w:t xml:space="preserve"> </w:t>
+      </w:r>
+    </w:p>
+    <w:p>
+      <w:pPr>
+        <w:tabs>
+          <w:tab w:val="left" w:pos="6824"/>
+        </w:tabs>
+        <w:rPr>
+          <w:rFonts w:ascii="Times New Roman" w:hAnsi="Times New Roman" w:cs="Times New Roman"/>
+        </w:rPr>
+      </w:pPr>
+      <w:r>
+        <w:rPr>
+          <w:rFonts w:ascii="Times New Roman" w:hAnsi="Times New Roman" w:cs="Times New Roman"/>
+          <w:b/>
+          <w:bCs/>
+        </w:rPr>
+        <w:t>exercise selection</w:t>
+      </w:r>
+      <w:r>
+        <w:rPr>
+          <w:rFonts w:ascii="Times New Roman" w:hAnsi="Times New Roman" w:cs="Times New Roman"/>
+        </w:rPr>
+        <w:t xml:space="preserve">                         </w:t>
+      </w:r>
+      <w:r>
+        <w:rPr>
+          <w:rFonts w:ascii="Times New Roman" w:hAnsi="Times New Roman" w:cs="Times New Roman"/>
+          <w:b/>
+          <w:bCs/>
+        </w:rPr>
+        <w:t>abdominal strain injury</w:t>
+      </w:r>
+      <w:r>
+        <w:rPr>
+          <w:rFonts w:ascii="Times New Roman" w:hAnsi="Times New Roman" w:cs="Times New Roman"/>
+        </w:rPr>
+        <w:tab/>
+        <w:t>weight</w:t>
+      </w:r>
+    </w:p>
+    <w:p>
+      <w:pPr>
+        <w:tabs>
+          <w:tab w:val="left" w:pos="6824"/>
+        </w:tabs>
+        <w:rPr>
+          <w:rFonts w:ascii="Times New Roman" w:hAnsi="Times New Roman" w:cs="Times New Roman"/>
+          <w:b/>
+          <w:bCs/>
+        </w:rPr>
+      </w:pPr>
+      <w:r>
+        <w:rPr>
+          <w:rFonts w:ascii="Times New Roman" w:hAnsi="Times New Roman" w:cs="Times New Roman"/>
+          <w:b/>
+          <w:bCs/>
+        </w:rPr>
+        <w:t>planking</w:t>
+      </w:r>
+      <w:r>
+        <w:rPr>
+          <w:rFonts w:ascii="Times New Roman" w:hAnsi="Times New Roman" w:cs="Times New Roman"/>
+        </w:rPr>
+        <w:t xml:space="preserve">                                       </w:t>
+      </w:r>
+      <w:r>
+        <w:rPr>
+          <w:rFonts w:ascii="Times New Roman" w:hAnsi="Times New Roman" w:cs="Times New Roman"/>
+          <w:b/>
+          <w:bCs/>
+        </w:rPr>
+        <w:t>isometric</w:t>
+      </w:r>
+      <w:r>
+        <w:rPr>
+          <w:rFonts w:ascii="Times New Roman" w:hAnsi="Times New Roman" w:cs="Times New Roman"/>
+        </w:rPr>
+        <w:tab/>
+      </w:r>
+      <w:r>
+        <w:rPr>
+          <w:rFonts w:ascii="Times New Roman" w:hAnsi="Times New Roman" w:cs="Times New Roman"/>
+          <w:b/>
+          <w:bCs/>
+        </w:rPr>
+        <w:t>heart rate zone 2</w:t>
+      </w:r>
+    </w:p>
+    <w:p>
+      <w:pPr>
+        <w:tabs>
+          <w:tab w:val="left" w:pos="6824"/>
+        </w:tabs>
+        <w:rPr>
+          <w:rFonts w:ascii="Times New Roman" w:hAnsi="Times New Roman" w:cs="Times New Roman"/>
+        </w:rPr>
+      </w:pPr>
+      <w:r>
+        <w:rPr>
+          <w:rFonts w:ascii="Times New Roman" w:hAnsi="Times New Roman" w:cs="Times New Roman"/>
+          <w:b/>
+          <w:bCs/>
+        </w:rPr>
+        <w:t>time under tension (</w:t>
+      </w:r>
+      <w:proofErr w:type="gramStart"/>
+      <w:r>
+        <w:rPr>
+          <w:rFonts w:ascii="Times New Roman" w:hAnsi="Times New Roman" w:cs="Times New Roman"/>
+          <w:b/>
+          <w:bCs/>
+        </w:rPr>
+        <w:t>TUT)</w:t>
+      </w:r>
+      <w:r>
+        <w:rPr>
+          <w:rFonts w:ascii="Times New Roman" w:hAnsi="Times New Roman" w:cs="Times New Roman"/>
+        </w:rPr>
+        <w:t xml:space="preserve">   </w:t>
+      </w:r>
+      <w:proofErr w:type="gramEnd"/>
+      <w:r>
+        <w:rPr>
+          <w:rFonts w:ascii="Times New Roman" w:hAnsi="Times New Roman" w:cs="Times New Roman"/>
+        </w:rPr>
+        <w:t xml:space="preserve">       </w:t>
+      </w:r>
+      <w:r>
+        <w:rPr>
+          <w:rFonts w:ascii="Times New Roman" w:hAnsi="Times New Roman" w:cs="Times New Roman"/>
+          <w:b/>
+          <w:bCs/>
+        </w:rPr>
+        <w:t>deltoid</w:t>
+      </w:r>
+      <w:r>
+        <w:rPr>
+          <w:rFonts w:ascii="Times New Roman" w:hAnsi="Times New Roman" w:cs="Times New Roman"/>
+        </w:rPr>
+        <w:tab/>
+      </w:r>
+      <w:r>
+        <w:rPr>
+          <w:rFonts w:ascii="Times New Roman" w:hAnsi="Times New Roman" w:cs="Times New Roman"/>
+          <w:b/>
+          <w:bCs/>
+        </w:rPr>
+        <w:t>glute bridge</w:t>
+      </w:r>
+    </w:p>
+    <w:p>
+      <w:pPr>
+        <w:tabs>
+          <w:tab w:val="left" w:pos="6824"/>
+        </w:tabs>
+        <w:rPr>
+          <w:rFonts w:ascii="Times New Roman" w:hAnsi="Times New Roman" w:cs="Times New Roman"/>
+        </w:rPr>
+      </w:pPr>
+      <w:r>
+        <w:rPr>
+          <w:rFonts w:ascii="Times New Roman" w:hAnsi="Times New Roman" w:cs="Times New Roman"/>
+          <w:b/>
+          <w:bCs/>
+        </w:rPr>
+        <w:t xml:space="preserve">cable </w:t>
+      </w:r>
+      <w:proofErr w:type="spellStart"/>
+      <w:r>
+        <w:rPr>
+          <w:rFonts w:ascii="Times New Roman" w:hAnsi="Times New Roman" w:cs="Times New Roman"/>
+          <w:b/>
+          <w:bCs/>
+        </w:rPr>
+        <w:t>woodchepper</w:t>
+      </w:r>
+      <w:proofErr w:type="spellEnd"/>
+      <w:r>
+        <w:rPr>
+          <w:rFonts w:ascii="Times New Roman" w:hAnsi="Times New Roman" w:cs="Times New Roman"/>
+        </w:rPr>
+        <w:t xml:space="preserve">                     exercise order</w:t>
+      </w:r>
+      <w:r>
+        <w:rPr>
+          <w:rFonts w:ascii="Times New Roman" w:hAnsi="Times New Roman" w:cs="Times New Roman"/>
+        </w:rPr>
+        <w:tab/>
+      </w:r>
+      <w:r>
+        <w:rPr>
+          <w:rFonts w:ascii="Times New Roman" w:hAnsi="Times New Roman" w:cs="Times New Roman"/>
+          <w:b/>
+          <w:bCs/>
+        </w:rPr>
+        <w:t>biceps</w:t>
+      </w:r>
+    </w:p>
+    <w:p>
+      <w:pPr>
+        <w:tabs>
+          <w:tab w:val="left" w:pos="6824"/>
+        </w:tabs>
+        <w:rPr>
+          <w:rFonts w:ascii="Times New Roman" w:hAnsi="Times New Roman" w:cs="Times New Roman"/>
+        </w:rPr>
+      </w:pPr>
+      <w:r>
+        <w:rPr>
+          <w:rFonts w:ascii="Times New Roman" w:hAnsi="Times New Roman" w:cs="Times New Roman"/>
+          <w:b/>
+          <w:bCs/>
+        </w:rPr>
+        <w:t>compound exercise</w:t>
+      </w:r>
+      <w:r>
+        <w:rPr>
+          <w:rFonts w:ascii="Times New Roman" w:hAnsi="Times New Roman" w:cs="Times New Roman"/>
+        </w:rPr>
+        <w:t xml:space="preserve">                     </w:t>
+      </w:r>
+      <w:r>
+        <w:rPr>
+          <w:rFonts w:ascii="Times New Roman" w:hAnsi="Times New Roman" w:cs="Times New Roman"/>
+          <w:b/>
+          <w:bCs/>
+        </w:rPr>
+        <w:t>heart rate zone 5</w:t>
+      </w:r>
+      <w:r>
+        <w:rPr>
+          <w:rFonts w:ascii="Times New Roman" w:hAnsi="Times New Roman" w:cs="Times New Roman"/>
+        </w:rPr>
+        <w:tab/>
+      </w:r>
+      <w:r>
+        <w:rPr>
+          <w:rFonts w:ascii="Times New Roman" w:hAnsi="Times New Roman" w:cs="Times New Roman"/>
+          <w:b/>
+          <w:bCs/>
+        </w:rPr>
+        <w:t>heart rate zone 3</w:t>
+      </w:r>
+    </w:p>
+    <w:p>
+      <w:pPr>
+        <w:tabs>
+          <w:tab w:val="left" w:pos="6824"/>
+        </w:tabs>
+        <w:rPr>
+          <w:rFonts w:ascii="Times New Roman" w:hAnsi="Times New Roman" w:cs="Times New Roman"/>
+        </w:rPr>
+      </w:pPr>
+      <w:r>
+        <w:rPr>
+          <w:rFonts w:ascii="Times New Roman" w:hAnsi="Times New Roman" w:cs="Times New Roman"/>
+          <w:b/>
+          <w:bCs/>
+        </w:rPr>
+        <w:t>wall sit</w:t>
+      </w:r>
+      <w:r>
+        <w:rPr>
+          <w:rFonts w:ascii="Times New Roman" w:hAnsi="Times New Roman" w:cs="Times New Roman"/>
+        </w:rPr>
+        <w:t xml:space="preserve">                                         </w:t>
+      </w:r>
+      <w:r>
+        <w:rPr>
+          <w:rFonts w:ascii="Times New Roman" w:hAnsi="Times New Roman" w:cs="Times New Roman"/>
+          <w:b/>
+          <w:bCs/>
+        </w:rPr>
+        <w:t>movement pattern</w:t>
+      </w:r>
+      <w:r>
+        <w:rPr>
+          <w:rFonts w:ascii="Times New Roman" w:hAnsi="Times New Roman" w:cs="Times New Roman"/>
+        </w:rPr>
+        <w:tab/>
+      </w:r>
+      <w:r>
+        <w:rPr>
+          <w:rFonts w:ascii="Times New Roman" w:hAnsi="Times New Roman" w:cs="Times New Roman"/>
+          <w:b/>
+          <w:bCs/>
+        </w:rPr>
+        <w:t>isotonic</w:t>
+      </w:r>
+      <w:r>
+        <w:rPr>
+          <w:rFonts w:ascii="Times New Roman" w:hAnsi="Times New Roman" w:cs="Times New Roman"/>
+        </w:rPr>
+        <w:t xml:space="preserve"> </w:t>
+      </w:r>
+    </w:p>
+    <w:p>
+      <w:pPr>
+        <w:tabs>
+          <w:tab w:val="left" w:pos="6824"/>
+        </w:tabs>
+        <w:rPr>
+          <w:rFonts w:ascii="Times New Roman" w:hAnsi="Times New Roman" w:cs="Times New Roman"/>
+        </w:rPr>
+      </w:pPr>
+      <w:r>
+        <w:rPr>
+          <w:rFonts w:ascii="Times New Roman" w:hAnsi="Times New Roman" w:cs="Times New Roman"/>
+          <w:b/>
+          <w:bCs/>
+        </w:rPr>
+        <w:t>repetitions</w:t>
+      </w:r>
+      <w:r>
+        <w:rPr>
+          <w:rFonts w:ascii="Times New Roman" w:hAnsi="Times New Roman" w:cs="Times New Roman"/>
+        </w:rPr>
+        <w:t xml:space="preserve">                                   </w:t>
+      </w:r>
+      <w:r>
+        <w:rPr>
+          <w:rFonts w:ascii="Times New Roman" w:hAnsi="Times New Roman" w:cs="Times New Roman"/>
+          <w:b/>
+          <w:bCs/>
+        </w:rPr>
+        <w:t>vigorous</w:t>
+      </w:r>
+      <w:r>
+        <w:rPr>
+          <w:rFonts w:ascii="Times New Roman" w:hAnsi="Times New Roman" w:cs="Times New Roman"/>
+        </w:rPr>
+        <w:tab/>
+      </w:r>
+      <w:r>
+        <w:rPr>
+          <w:rFonts w:ascii="Times New Roman" w:hAnsi="Times New Roman" w:cs="Times New Roman"/>
+          <w:b/>
+          <w:bCs/>
+        </w:rPr>
+        <w:t>repetitive strain injury</w:t>
+      </w:r>
+    </w:p>
+    <w:p>
+      <w:pPr>
+        <w:tabs>
+          <w:tab w:val="left" w:pos="6824"/>
+        </w:tabs>
+        <w:rPr>
+          <w:rFonts w:ascii="Times New Roman" w:hAnsi="Times New Roman" w:cs="Times New Roman"/>
+        </w:rPr>
+      </w:pPr>
+    </w:p>
+    <w:p>
+      <w:pPr>
+        <w:tabs>
+          <w:tab w:val="left" w:pos="6824"/>
+        </w:tabs>
+        <w:rPr>
+          <w:rFonts w:ascii="Times New Roman" w:hAnsi="Times New Roman" w:cs="Times New Roman"/>
+        </w:rPr>
+      </w:pPr>
+    </w:p>
+    <w:p>
+      <w:pPr>
+        <w:tabs>
+          <w:tab w:val="left" w:pos="6824"/>
+        </w:tabs>
+        <w:spacing w:after="0"/>
+        <w:rPr>
+          <w:rFonts w:ascii="Times New Roman" w:hAnsi="Times New Roman" w:cs="Times New Roman"/>
+          <w:b/>
+          <w:bCs/>
+        </w:rPr>
+      </w:pPr>
+      <w:r>
+        <w:rPr>
+          <w:rFonts w:ascii="Times New Roman" w:hAnsi="Times New Roman" w:cs="Times New Roman"/>
+          <w:b/>
+          <w:bCs/>
+        </w:rPr>
+        <w:t>Pull-U</w:t>
+      </w:r>
+      <w:r>
+        <w:rPr>
+          <w:rFonts w:ascii="Times New Roman" w:hAnsi="Times New Roman" w:cs="Times New Roman"/>
+          <w:b/>
+          <w:bCs/>
+        </w:rPr>
+        <w:t>p</w:t>
+      </w:r>
+    </w:p>
+    <w:p>
+      <w:pPr>
+        <w:tabs>
+          <w:tab w:val="left" w:pos="6824"/>
+        </w:tabs>
+        <w:spacing w:after="0"/>
+        <w:rPr>
+          <w:rFonts w:ascii="Times New Roman" w:hAnsi="Times New Roman" w:cs="Times New Roman"/>
+          <w:b/>
+          <w:bCs/>
+        </w:rPr>
+      </w:pPr>
+      <w:r>
+        <w:rPr>
+          <w:rFonts w:ascii="Times New Roman" w:hAnsi="Times New Roman" w:cs="Times New Roman"/>
+          <w:b/>
+          <w:bCs/>
+        </w:rPr>
+        <w:t>Deltoids</w:t>
+      </w:r>
+    </w:p>
+    <w:p>
+      <w:pPr>
+        <w:tabs>
+          <w:tab w:val="left" w:pos="6824"/>
+        </w:tabs>
+        <w:spacing w:after="0"/>
+        <w:rPr>
+          <w:rFonts w:ascii="Times New Roman" w:hAnsi="Times New Roman" w:cs="Times New Roman"/>
+          <w:b/>
+          <w:bCs/>
+        </w:rPr>
+      </w:pPr>
+      <w:r>
+        <w:rPr>
+          <w:rFonts w:ascii="Times New Roman" w:hAnsi="Times New Roman" w:cs="Times New Roman"/>
+          <w:b/>
+          <w:bCs/>
+        </w:rPr>
+        <w:t>Isometric exercise</w:t>
+      </w:r>
+    </w:p>
+    <w:p>
+      <w:pPr>
+        <w:tabs>
+          <w:tab w:val="left" w:pos="6824"/>
+        </w:tabs>
+        <w:spacing w:after="0"/>
+        <w:rPr>
+          <w:rFonts w:ascii="Times New Roman" w:hAnsi="Times New Roman" w:cs="Times New Roman"/>
+          <w:b/>
+          <w:bCs/>
+        </w:rPr>
+      </w:pPr>
+      <w:r>
+        <w:rPr>
+          <w:rFonts w:ascii="Times New Roman" w:hAnsi="Times New Roman" w:cs="Times New Roman"/>
+        </w:rPr>
+        <w:t>flexion of the chest, triceps, shoulders</w:t>
+      </w:r>
+    </w:p>
+    <w:p>
+      <w:pPr>
+        <w:tabs>
+          <w:tab w:val="left" w:pos="6824"/>
+        </w:tabs>
+        <w:spacing w:after="0"/>
+        <w:rPr>
+          <w:rFonts w:ascii="Times New Roman" w:hAnsi="Times New Roman" w:cs="Times New Roman"/>
+          <w:b/>
+          <w:bCs/>
+        </w:rPr>
+      </w:pPr>
+      <w:r>
+        <w:rPr>
+          <w:rFonts w:ascii="Times New Roman" w:hAnsi="Times New Roman" w:cs="Times New Roman"/>
+          <w:b/>
+          <w:bCs/>
+        </w:rPr>
+        <w:t>Latissimus dorsi, trapezius</w:t>
+      </w:r>
+    </w:p>
+    <w:p>
+      <w:pPr>
+        <w:tabs>
+          <w:tab w:val="left" w:pos="6824"/>
+        </w:tabs>
+        <w:spacing w:after="0"/>
+        <w:rPr>
+          <w:rFonts w:ascii="Times New Roman" w:hAnsi="Times New Roman" w:cs="Times New Roman"/>
+        </w:rPr>
+      </w:pPr>
+      <w:r>
+        <w:rPr>
+          <w:rFonts w:ascii="Times New Roman" w:hAnsi="Times New Roman" w:cs="Times New Roman"/>
+        </w:rPr>
+        <w:t>Glutes and Quadriceps</w:t>
+      </w:r>
+    </w:p>
+    <w:p>
+      <w:pPr>
+        <w:tabs>
+          <w:tab w:val="left" w:pos="6824"/>
+        </w:tabs>
+        <w:spacing w:after="0"/>
+        <w:rPr>
+          <w:rFonts w:ascii="Times New Roman" w:hAnsi="Times New Roman" w:cs="Times New Roman"/>
+          <w:b/>
+          <w:bCs/>
+        </w:rPr>
+      </w:pPr>
+      <w:r>
+        <w:rPr>
+          <w:rFonts w:ascii="Times New Roman" w:hAnsi="Times New Roman" w:cs="Times New Roman"/>
+          <w:b/>
+          <w:bCs/>
+        </w:rPr>
+        <w:t>Rectus abdominus</w:t>
+      </w:r>
+    </w:p>
+    <w:p>
+      <w:pPr>
+        <w:tabs>
+          <w:tab w:val="left" w:pos="6824"/>
+        </w:tabs>
+        <w:spacing w:after="0"/>
+        <w:rPr>
+          <w:rFonts w:ascii="Times New Roman" w:hAnsi="Times New Roman" w:cs="Times New Roman"/>
+          <w:b/>
+          <w:bCs/>
+        </w:rPr>
+      </w:pPr>
+      <w:r>
+        <w:rPr>
+          <w:rFonts w:ascii="Times New Roman" w:hAnsi="Times New Roman" w:cs="Times New Roman"/>
+          <w:b/>
+          <w:bCs/>
+        </w:rPr>
+        <w:t>Hinge/Hinging</w:t>
+      </w:r>
+    </w:p>
+    <w:p>
+      <w:pPr>
+        <w:tabs>
+          <w:tab w:val="left" w:pos="6824"/>
+        </w:tabs>
+        <w:spacing w:after="0"/>
+        <w:rPr>
+          <w:rFonts w:ascii="Times New Roman" w:hAnsi="Times New Roman" w:cs="Times New Roman"/>
+          <w:b/>
+          <w:bCs/>
+        </w:rPr>
+      </w:pPr>
+      <w:r>
+        <w:rPr>
+          <w:rFonts w:ascii="Times New Roman" w:hAnsi="Times New Roman" w:cs="Times New Roman"/>
+          <w:b/>
+          <w:bCs/>
+        </w:rPr>
+        <w:t>between 60 and 100 bpm</w:t>
+      </w:r>
+    </w:p>
+    <w:p>
+      <w:pPr>
+        <w:tabs>
+          <w:tab w:val="left" w:pos="6824"/>
+        </w:tabs>
+        <w:rPr>
+          <w:rFonts w:ascii="Times New Roman" w:hAnsi="Times New Roman" w:cs="Times New Roman"/>
+          <w:b/>
+          <w:bCs/>
+        </w:rPr>
+      </w:pPr>
+      <w:r>
+        <w:rPr>
+          <w:rFonts w:ascii="Times New Roman" w:hAnsi="Times New Roman" w:cs="Times New Roman"/>
+          <w:b/>
+          <w:bCs/>
+        </w:rPr>
+        <w:t>Glutes and Hamstrings</w:t>
+      </w:r>
+    </w:p>
+    <w:p>
+      <w:pPr>
+        <w:tabs>
+          <w:tab w:val="left" w:pos="6824"/>
+        </w:tabs>
+        <w:rPr>
+          <w:rFonts w:ascii="Times New Roman" w:hAnsi="Times New Roman" w:cs="Times New Roman"/>
+          <w:b/>
+          <w:bCs/>
+        </w:rPr>
+      </w:pPr>
+    </w:p>
+    <w:p>
+      <w:pPr>
+        <w:tabs>
+          <w:tab w:val="left" w:pos="6824"/>
+        </w:tabs>
+        <w:rPr>
+          <w:rFonts w:ascii="Times New Roman" w:hAnsi="Times New Roman" w:cs="Times New Roman"/>
+          <w:b/>
+          <w:bCs/>
+        </w:rPr>
+      </w:pPr>
+      <w:r>
+        <w:rPr>
+          <w:rFonts w:ascii="Times New Roman" w:hAnsi="Times New Roman" w:cs="Times New Roman"/>
+          <w:b/>
+          <w:bCs/>
+        </w:rPr>
+        <w:t>Isometric</w:t>
+      </w:r>
+    </w:p>
+    <w:p>
+      <w:pPr>
+        <w:tabs>
+          <w:tab w:val="left" w:pos="6824"/>
+        </w:tabs>
+        <w:rPr>
+          <w:rFonts w:ascii="Times New Roman" w:hAnsi="Times New Roman" w:cs="Times New Roman"/>
+          <w:b/>
+          <w:bCs/>
+        </w:rPr>
+      </w:pPr>
+      <w:r>
+        <w:rPr>
+          <w:rFonts w:ascii="Times New Roman" w:hAnsi="Times New Roman" w:cs="Times New Roman"/>
+          <w:b/>
+          <w:bCs/>
+        </w:rPr>
+        <w:t>Isotonic</w:t>
+      </w:r>
+    </w:p>
+    <w:p>
+      <w:pPr>
+        <w:tabs>
+          <w:tab w:val="left" w:pos="6824"/>
+        </w:tabs>
+        <w:rPr>
+          <w:rFonts w:ascii="Times New Roman" w:hAnsi="Times New Roman" w:cs="Times New Roman"/>
+          <w:b/>
+          <w:bCs/>
+        </w:rPr>
+      </w:pPr>
+      <w:r>
+        <w:rPr>
+          <w:rFonts w:ascii="Times New Roman" w:hAnsi="Times New Roman" w:cs="Times New Roman"/>
+          <w:b/>
+          <w:bCs/>
+        </w:rPr>
+        <w:t xml:space="preserve">      Eccentric</w:t>
+      </w:r>
+    </w:p>
+    <w:p>
+      <w:pPr>
+        <w:tabs>
+          <w:tab w:val="left" w:pos="6824"/>
+        </w:tabs>
+        <w:rPr>
+          <w:rFonts w:ascii="Times New Roman" w:hAnsi="Times New Roman" w:cs="Times New Roman"/>
+          <w:b/>
+          <w:bCs/>
+        </w:rPr>
+      </w:pPr>
+      <w:r>
+        <w:rPr>
+          <w:rFonts w:ascii="Times New Roman" w:hAnsi="Times New Roman" w:cs="Times New Roman"/>
+          <w:b/>
+          <w:bCs/>
+        </w:rPr>
+        <w:t xml:space="preserve">     Concentric</w:t>
+      </w:r>
+    </w:p>
+    <w:p>
+      <w:pPr>
+        <w:tabs>
+          <w:tab w:val="left" w:pos="6824"/>
+        </w:tabs>
+        <w:rPr>
+          <w:rFonts w:ascii="Times New Roman" w:hAnsi="Times New Roman" w:cs="Times New Roman"/>
+        </w:rPr>
+      </w:pPr>
+      <w:r>
+        <w:rPr>
+          <w:rFonts w:ascii="Times New Roman" w:hAnsi="Times New Roman" w:cs="Times New Roman"/>
+        </w:rPr>
+        <w:t>Examples of the topics discuss.</w:t>
+      </w:r>
+    </w:p>
+    <w:p/>
+    <w:p/>
+    <w:p>
+      <w:pPr>
+        <w:tabs>
+          <w:tab w:val="left" w:pos="6824"/>
+        </w:tabs>
+        <w:spacing w:after="0"/>
+      </w:pPr>
+      <w:r>
+        <w:rPr>
+          <w:b/>
+          <w:bCs/>
+        </w:rPr>
+        <w:t>ABDOMINAL BRACING</w:t>
+      </w:r>
+      <w:r>
+        <w:t xml:space="preserve"> - the process of quickly activating all of your core muscles and sucking in your stomach.</w:t>
+      </w:r>
+    </w:p>
+    <w:p>
+      <w:pPr>
+        <w:tabs>
+          <w:tab w:val="left" w:pos="6824"/>
+        </w:tabs>
+        <w:spacing w:after="0"/>
+      </w:pPr>
+      <w:r>
+        <w:rPr>
+          <w:b/>
+          <w:bCs/>
+        </w:rPr>
+        <w:t>TOTAL BODY SESSION</w:t>
+      </w:r>
+      <w:r>
+        <w:t xml:space="preserve"> - multi-level full body workout that targets all of the major muscle groups. </w:t>
+      </w:r>
+    </w:p>
+    <w:p>
+      <w:pPr>
+        <w:tabs>
+          <w:tab w:val="left" w:pos="6824"/>
+        </w:tabs>
+        <w:spacing w:after="0"/>
+      </w:pPr>
+      <w:r>
+        <w:rPr>
+          <w:b/>
+          <w:bCs/>
+        </w:rPr>
+        <w:t>Time Under Tension (TUT)</w:t>
+      </w:r>
+      <w:r>
+        <w:t xml:space="preserve"> - is a term used in strength training that refers to the amount of time a muscle is under stress during a repetition of an exercise.</w:t>
+      </w:r>
+    </w:p>
+    <w:p>
+      <w:pPr>
+        <w:tabs>
+          <w:tab w:val="left" w:pos="6824"/>
+        </w:tabs>
+        <w:spacing w:after="0"/>
+        <w:rPr>
+          <w:b/>
+          <w:bCs/>
+        </w:rPr>
+      </w:pPr>
+    </w:p>
+    <w:p>
+      <w:pPr>
+        <w:tabs>
+          <w:tab w:val="left" w:pos="6824"/>
+        </w:tabs>
+        <w:spacing w:after="0"/>
+        <w:rPr>
+          <w:b/>
+          <w:bCs/>
+        </w:rPr>
+      </w:pPr>
+      <w:r>
+        <w:rPr>
+          <w:b/>
+          <w:bCs/>
+        </w:rPr>
+        <w:t xml:space="preserve">Time Under Tension EXERCISES </w:t>
+      </w:r>
+    </w:p>
+    <w:p>
+      <w:pPr>
+        <w:pStyle w:val="ListParagraph"/>
+        <w:numPr>
+          <w:ilvl w:val="0"/>
+          <w:numId w:val="1"/>
+        </w:numPr>
+        <w:tabs>
+          <w:tab w:val="left" w:pos="6824"/>
+        </w:tabs>
+        <w:spacing w:after="0"/>
+      </w:pPr>
+      <w:r>
+        <w:t xml:space="preserve">PUSH-UP </w:t>
+      </w:r>
+    </w:p>
+    <w:p>
+      <w:pPr>
+        <w:pStyle w:val="ListParagraph"/>
+        <w:numPr>
+          <w:ilvl w:val="0"/>
+          <w:numId w:val="1"/>
+        </w:numPr>
+        <w:tabs>
+          <w:tab w:val="left" w:pos="6824"/>
+        </w:tabs>
+        <w:spacing w:after="0"/>
+      </w:pPr>
+      <w:r>
+        <w:t xml:space="preserve">LUNGES </w:t>
+      </w:r>
+    </w:p>
+    <w:p>
+      <w:pPr>
+        <w:pStyle w:val="ListParagraph"/>
+        <w:numPr>
+          <w:ilvl w:val="0"/>
+          <w:numId w:val="1"/>
+        </w:numPr>
+        <w:tabs>
+          <w:tab w:val="left" w:pos="6824"/>
+        </w:tabs>
+        <w:spacing w:after="0"/>
+      </w:pPr>
+      <w:r>
+        <w:t xml:space="preserve">CURL UP </w:t>
+      </w:r>
+    </w:p>
+    <w:p>
+      <w:pPr>
+        <w:pStyle w:val="ListParagraph"/>
+        <w:numPr>
+          <w:ilvl w:val="0"/>
+          <w:numId w:val="1"/>
+        </w:numPr>
+        <w:tabs>
+          <w:tab w:val="left" w:pos="6824"/>
+        </w:tabs>
+        <w:spacing w:after="0"/>
+      </w:pPr>
+      <w:r>
+        <w:t>SQUATS</w:t>
+      </w:r>
+    </w:p>
+    <w:p>
+      <w:pPr>
+        <w:tabs>
+          <w:tab w:val="left" w:pos="6824"/>
+        </w:tabs>
+        <w:spacing w:after="0"/>
+      </w:pPr>
+    </w:p>
+    <w:p>
+      <w:pPr>
+        <w:tabs>
+          <w:tab w:val="left" w:pos="6824"/>
+        </w:tabs>
+        <w:spacing w:after="0"/>
+      </w:pPr>
+      <w:r>
+        <w:rPr>
+          <w:b/>
+          <w:bCs/>
+        </w:rPr>
+        <w:t>Isotonic Contraction</w:t>
+      </w:r>
+      <w:r>
+        <w:t xml:space="preserve"> - or Isotonic exercise are movement that requires muscles to resist weight over a range of motion, causing a change to the length of the muscle.</w:t>
+      </w:r>
+    </w:p>
+    <w:p>
+      <w:pPr>
+        <w:tabs>
+          <w:tab w:val="left" w:pos="6824"/>
+        </w:tabs>
+        <w:spacing w:after="0"/>
+      </w:pPr>
+      <w:r>
+        <w:rPr>
+          <w:b/>
+          <w:bCs/>
+        </w:rPr>
+        <w:t>Concentric Contractions</w:t>
+      </w:r>
+      <w:r>
+        <w:t xml:space="preserve"> - concentric contraction is a type of muscle contraction in which the muscles shorten while generating force. </w:t>
+      </w:r>
+    </w:p>
+    <w:p>
+      <w:pPr>
+        <w:tabs>
+          <w:tab w:val="left" w:pos="6824"/>
+        </w:tabs>
+        <w:spacing w:after="0"/>
+      </w:pPr>
+      <w:r>
+        <w:rPr>
+          <w:b/>
+          <w:bCs/>
+        </w:rPr>
+        <w:t>Eccentric Contractions</w:t>
+      </w:r>
+      <w:r>
+        <w:t xml:space="preserve"> - eccentric contraction is a type of muscle contraction in which the muscles</w:t>
+      </w:r>
+      <w:r>
+        <w:t xml:space="preserve"> </w:t>
+      </w:r>
+      <w:proofErr w:type="gramStart"/>
+      <w:r>
+        <w:t>lengthens</w:t>
+      </w:r>
+      <w:proofErr w:type="gramEnd"/>
+      <w:r>
+        <w:t xml:space="preserve"> as the resistance becomes greater than the force the muscle is producing.</w:t>
+      </w:r>
+    </w:p>
+    <w:p>
+      <w:pPr>
+        <w:tabs>
+          <w:tab w:val="left" w:pos="6824"/>
+        </w:tabs>
+        <w:spacing w:after="0"/>
+        <w:rPr>
+          <w:b/>
+          <w:bCs/>
+        </w:rPr>
+      </w:pPr>
+      <w:r>
+        <w:rPr>
+          <w:b/>
+          <w:bCs/>
+        </w:rPr>
+        <w:t xml:space="preserve">EXAMPLES OF ISOTONIC EXERCISE </w:t>
+      </w:r>
+    </w:p>
+    <w:p>
+      <w:pPr>
+        <w:tabs>
+          <w:tab w:val="left" w:pos="6824"/>
+        </w:tabs>
+        <w:spacing w:after="0"/>
+      </w:pPr>
+      <w:r>
+        <w:t xml:space="preserve">1. Push-ups &gt; </w:t>
+      </w:r>
+    </w:p>
+    <w:p>
+      <w:pPr>
+        <w:tabs>
+          <w:tab w:val="left" w:pos="6824"/>
+        </w:tabs>
+        <w:spacing w:after="0"/>
+      </w:pPr>
+      <w:r>
+        <w:t xml:space="preserve">2. Pull-ups &gt; </w:t>
+      </w:r>
+    </w:p>
+    <w:p>
+      <w:pPr>
+        <w:tabs>
+          <w:tab w:val="left" w:pos="6824"/>
+        </w:tabs>
+        <w:spacing w:after="0"/>
+      </w:pPr>
+      <w:r>
+        <w:t xml:space="preserve">3. Alternate lunges &gt; </w:t>
+      </w:r>
+    </w:p>
+    <w:p>
+      <w:pPr>
+        <w:tabs>
+          <w:tab w:val="left" w:pos="6824"/>
+        </w:tabs>
+        <w:spacing w:after="0"/>
+      </w:pPr>
+      <w:r>
+        <w:t xml:space="preserve">4. Squat thrust or burpee &gt; </w:t>
+      </w:r>
+    </w:p>
+    <w:p>
+      <w:pPr>
+        <w:tabs>
+          <w:tab w:val="left" w:pos="6824"/>
+        </w:tabs>
+        <w:spacing w:after="0"/>
+      </w:pPr>
+      <w:r>
+        <w:t xml:space="preserve">5. Military </w:t>
+      </w:r>
+      <w:proofErr w:type="spellStart"/>
+      <w:r>
+        <w:t>pres</w:t>
+      </w:r>
+      <w:proofErr w:type="spellEnd"/>
+      <w:r>
+        <w:t xml:space="preserve"> &gt; </w:t>
+      </w:r>
+    </w:p>
+    <w:p>
+      <w:pPr>
+        <w:tabs>
+          <w:tab w:val="left" w:pos="6824"/>
+        </w:tabs>
+        <w:spacing w:after="0"/>
+      </w:pPr>
+      <w:r>
+        <w:t xml:space="preserve">6. Bicep curls &gt; </w:t>
+      </w:r>
+    </w:p>
+    <w:p>
+      <w:pPr>
+        <w:tabs>
+          <w:tab w:val="left" w:pos="6824"/>
+        </w:tabs>
+        <w:spacing w:after="0"/>
+      </w:pPr>
+      <w:r>
+        <w:t xml:space="preserve">7. Abdominal curls &gt; </w:t>
+      </w:r>
+    </w:p>
+    <w:p>
+      <w:pPr>
+        <w:tabs>
+          <w:tab w:val="left" w:pos="6824"/>
+        </w:tabs>
+        <w:spacing w:after="0"/>
+      </w:pPr>
+      <w:r>
+        <w:t>8. Side arm raise &gt;</w:t>
+      </w:r>
+    </w:p>
+    <w:p>
+      <w:pPr>
+        <w:tabs>
+          <w:tab w:val="left" w:pos="6824"/>
+        </w:tabs>
+        <w:spacing w:after="0"/>
+      </w:pPr>
+    </w:p>
+    <w:p>
+      <w:pPr>
+        <w:tabs>
+          <w:tab w:val="left" w:pos="6824"/>
+        </w:tabs>
+        <w:spacing w:after="0"/>
+      </w:pPr>
+      <w:r>
+        <w:rPr>
+          <w:b/>
+          <w:bCs/>
+        </w:rPr>
+        <w:t>ISOMETRIC EXERCISE</w:t>
+      </w:r>
+      <w:r>
+        <w:t xml:space="preserve"> - are contractions in which there is no change in the length of the muscle. No joint or limb motion</w:t>
+      </w:r>
+    </w:p>
+    <w:p>
+      <w:pPr>
+        <w:tabs>
+          <w:tab w:val="left" w:pos="6824"/>
+        </w:tabs>
+        <w:spacing w:after="0"/>
+        <w:rPr>
+          <w:b/>
+          <w:bCs/>
+        </w:rPr>
+      </w:pPr>
+      <w:r>
+        <w:rPr>
+          <w:b/>
+          <w:bCs/>
+        </w:rPr>
+        <w:t>EXAMPLE OF ISOMETRIC EXERCISE</w:t>
+      </w:r>
+    </w:p>
+    <w:p>
+      <w:pPr>
+        <w:tabs>
+          <w:tab w:val="left" w:pos="6824"/>
+        </w:tabs>
+        <w:spacing w:after="0"/>
+      </w:pPr>
+      <w:r>
+        <w:rPr>
+          <w:b/>
+          <w:bCs/>
+        </w:rPr>
+        <w:t>Planking</w:t>
+      </w:r>
+      <w:r>
+        <w:t xml:space="preserve"> - Place forearms on the floor with elbows aligned below shoulders and arms parallel to your body at about shoulder width. If flat palms bother your wrists, clasp your hands together.</w:t>
+      </w:r>
+    </w:p>
+    <w:p>
+      <w:pPr>
+        <w:tabs>
+          <w:tab w:val="left" w:pos="6824"/>
+        </w:tabs>
+        <w:spacing w:after="0"/>
+      </w:pPr>
+      <w:r>
+        <w:rPr>
+          <w:b/>
+          <w:bCs/>
+        </w:rPr>
+        <w:t>Wall Sit</w:t>
+      </w:r>
+      <w:r>
+        <w:t xml:space="preserve"> - Start with your back against a wall with your feet shoulder width and about 2 feet from the wall.</w:t>
+      </w:r>
+    </w:p>
+    <w:p>
+      <w:pPr>
+        <w:tabs>
+          <w:tab w:val="left" w:pos="6824"/>
+        </w:tabs>
+        <w:spacing w:after="0"/>
+      </w:pPr>
+      <w:r>
+        <w:rPr>
+          <w:b/>
+          <w:bCs/>
+        </w:rPr>
+        <w:t>Glute Bridge</w:t>
+      </w:r>
+      <w:r>
+        <w:t xml:space="preserve"> - Tighten your abdominal and buttock muscles by pushing your low back into the ground.</w:t>
+      </w:r>
+    </w:p>
+    <w:p>
+      <w:pPr>
+        <w:tabs>
+          <w:tab w:val="left" w:pos="6824"/>
+        </w:tabs>
+        <w:spacing w:after="0"/>
+      </w:pPr>
+      <w:r>
+        <w:rPr>
+          <w:b/>
+          <w:bCs/>
+        </w:rPr>
+        <w:t>Dead Hang</w:t>
+      </w:r>
+      <w:r>
+        <w:t xml:space="preserve"> - Stand behind a pull-up bar, grabbing it with your palms facing away from you in an overhand grip, with your hands slightly wider than shoulder-width apart. Use a keep your arms straight with a slight elbow bend.</w:t>
+      </w:r>
+    </w:p>
+    <w:p>
+      <w:pPr>
+        <w:tabs>
+          <w:tab w:val="left" w:pos="6824"/>
+        </w:tabs>
+        <w:spacing w:after="0"/>
+      </w:pPr>
+      <w:r>
+        <w:rPr>
+          <w:b/>
+          <w:bCs/>
+        </w:rPr>
+        <w:t>Isometric Squat</w:t>
+      </w:r>
+      <w:r>
+        <w:t xml:space="preserve"> - Stand as tall as you can with your feet about shoulder-width apart. Point your toes forward.</w:t>
+      </w:r>
+    </w:p>
+    <w:p>
+      <w:pPr>
+        <w:tabs>
+          <w:tab w:val="left" w:pos="6824"/>
+        </w:tabs>
+        <w:spacing w:after="0"/>
+      </w:pPr>
+      <w:r>
+        <w:rPr>
+          <w:b/>
+          <w:bCs/>
+        </w:rPr>
+        <w:lastRenderedPageBreak/>
+        <w:t>CABLE WOODCHEPPER</w:t>
+      </w:r>
+      <w:r>
+        <w:t xml:space="preserve"> - The cable wood chop targets the transverse abdominis and oblique muscles.</w:t>
+      </w:r>
+    </w:p>
+    <w:p>
+      <w:pPr>
+        <w:tabs>
+          <w:tab w:val="left" w:pos="6824"/>
+        </w:tabs>
+        <w:spacing w:after="0"/>
+      </w:pPr>
+      <w:r>
+        <w:rPr>
+          <w:b/>
+          <w:bCs/>
+        </w:rPr>
+        <w:t>VIGOROUS</w:t>
+      </w:r>
+      <w:r>
+        <w:t xml:space="preserve"> - Vigorous activities require the highest amount of oxygen consumption to complete the activity. Examples of vigorous physical activities include: running</w:t>
+      </w:r>
+    </w:p>
+    <w:p>
+      <w:pPr>
+        <w:tabs>
+          <w:tab w:val="left" w:pos="6824"/>
+        </w:tabs>
+        <w:spacing w:after="0"/>
+      </w:pPr>
+      <w:r>
+        <w:rPr>
+          <w:b/>
+          <w:bCs/>
+        </w:rPr>
+        <w:t>DELTOID</w:t>
+      </w:r>
+      <w:r>
+        <w:t xml:space="preserve"> - Your deltoid muscles are in your shoulder, which is the ball-and-socket joint that connects your arm to the trunk of your body. Deltoid muscles help you move your arms in different directions.</w:t>
+      </w:r>
+    </w:p>
+    <w:p>
+      <w:pPr>
+        <w:tabs>
+          <w:tab w:val="left" w:pos="6824"/>
+        </w:tabs>
+        <w:spacing w:after="0"/>
+      </w:pPr>
+      <w:r>
+        <w:rPr>
+          <w:b/>
+          <w:bCs/>
+        </w:rPr>
+        <w:t>HEART RATE ZONE 5</w:t>
+      </w:r>
+      <w:r>
+        <w:t xml:space="preserve"> - A heart rate at 90-100% of your maximum heart rate is usually only attained by professional athletes or those who require bursts of speed, such as 100- to 400-meter runners, who will need to train in heart rate zone 5 in order to improve. </w:t>
+      </w:r>
+    </w:p>
+    <w:p>
+      <w:pPr>
+        <w:tabs>
+          <w:tab w:val="left" w:pos="6824"/>
+        </w:tabs>
+        <w:spacing w:after="0"/>
+      </w:pPr>
+      <w:r>
+        <w:rPr>
+          <w:b/>
+          <w:bCs/>
+        </w:rPr>
+        <w:t>HEART RATE ZONE 3</w:t>
+      </w:r>
+      <w:r>
+        <w:t xml:space="preserve"> - Exercising for 10–40 minutes with a heartbeat of 70-80% of your maximum heart rate will not only burn fat effectively, but will also strengthen muscles as well as building their endurance capabilities. </w:t>
+      </w:r>
+    </w:p>
+    <w:p>
+      <w:pPr>
+        <w:tabs>
+          <w:tab w:val="left" w:pos="6824"/>
+        </w:tabs>
+        <w:spacing w:after="0"/>
+      </w:pPr>
+      <w:r>
+        <w:rPr>
+          <w:b/>
+          <w:bCs/>
+        </w:rPr>
+        <w:t>HEART RATE ZONE 2</w:t>
+      </w:r>
+      <w:r>
+        <w:t xml:space="preserve"> - 60–70% of HRmax This is the zone that improves your general endurance: your body will get better at oxidizing – burning – fat and your muscular fitness will increase along with your capillary density.</w:t>
+      </w:r>
+    </w:p>
+    <w:p>
+      <w:pPr>
+        <w:tabs>
+          <w:tab w:val="left" w:pos="6824"/>
+        </w:tabs>
+        <w:spacing w:after="0"/>
+      </w:pPr>
+      <w:r>
+        <w:rPr>
+          <w:b/>
+          <w:bCs/>
+        </w:rPr>
+        <w:t>HEART RATE ZONE 1</w:t>
+      </w:r>
+      <w:r>
+        <w:t xml:space="preserve"> </w:t>
+      </w:r>
+      <w:r>
+        <w:t>–</w:t>
+      </w:r>
+      <w:r>
+        <w:t xml:space="preserve"> </w:t>
+      </w:r>
+      <w:r>
+        <w:t>When your heart beats at 50-60% of your maximum heart rate while exercising for between 20–40 minutes,</w:t>
+      </w:r>
+    </w:p>
+    <w:p>
+      <w:pPr>
+        <w:tabs>
+          <w:tab w:val="left" w:pos="6824"/>
+        </w:tabs>
+        <w:spacing w:after="0"/>
+      </w:pPr>
+      <w:r>
+        <w:rPr>
+          <w:b/>
+          <w:bCs/>
+        </w:rPr>
+        <w:t>BICEPS</w:t>
+      </w:r>
+      <w:r>
+        <w:t xml:space="preserve"> - The biceps brachii (BB), commonly </w:t>
+      </w:r>
+      <w:proofErr w:type="spellStart"/>
+      <w:r>
+        <w:t>know</w:t>
+      </w:r>
+      <w:proofErr w:type="spellEnd"/>
+      <w:r>
+        <w:t xml:space="preserve"> as the biceps, is a large, thick muscle on the ventral portion of the upper arm. </w:t>
+      </w:r>
+    </w:p>
+    <w:p>
+      <w:pPr>
+        <w:tabs>
+          <w:tab w:val="left" w:pos="6824"/>
+        </w:tabs>
+        <w:spacing w:after="0"/>
+      </w:pPr>
+      <w:r>
+        <w:rPr>
+          <w:b/>
+          <w:bCs/>
+        </w:rPr>
+        <w:t>GLUTE BRIDGE</w:t>
+      </w:r>
+      <w:r>
+        <w:t xml:space="preserve"> -</w:t>
+      </w:r>
+      <w:r>
+        <w:t xml:space="preserve"> </w:t>
+      </w:r>
+      <w:r>
+        <w:t xml:space="preserve">glute bridges work the gluteus maximus. </w:t>
+      </w:r>
+    </w:p>
+    <w:p>
+      <w:pPr>
+        <w:tabs>
+          <w:tab w:val="left" w:pos="6824"/>
+        </w:tabs>
+        <w:spacing w:after="0"/>
+      </w:pPr>
+      <w:r>
+        <w:rPr>
+          <w:b/>
+          <w:bCs/>
+        </w:rPr>
+        <w:t>RECTUS ABDOMINOUS</w:t>
+      </w:r>
+      <w:r>
+        <w:t xml:space="preserve"> - slung between the ribs and the pubic bone at the front of the pelvis. </w:t>
+      </w:r>
+    </w:p>
+    <w:p>
+      <w:pPr>
+        <w:tabs>
+          <w:tab w:val="left" w:pos="6824"/>
+        </w:tabs>
+        <w:spacing w:after="0"/>
+      </w:pPr>
+      <w:r>
+        <w:rPr>
+          <w:b/>
+          <w:bCs/>
+        </w:rPr>
+        <w:t>HINGE/HINGING</w:t>
+      </w:r>
+      <w:r>
+        <w:t xml:space="preserve"> - designed to primarily target the posterior chain, otherwise known as your backside. </w:t>
+      </w:r>
+    </w:p>
+    <w:p>
+      <w:pPr>
+        <w:tabs>
+          <w:tab w:val="left" w:pos="6824"/>
+        </w:tabs>
+        <w:spacing w:after="0"/>
+      </w:pPr>
+      <w:r>
+        <w:rPr>
+          <w:b/>
+          <w:bCs/>
+        </w:rPr>
+        <w:t>BETWEEN 60 AND 100 BPM</w:t>
+      </w:r>
+      <w:r>
+        <w:t xml:space="preserve"> - A normal resting heart rate for adults ranges from 60 to 100 beats per minute. Generally, a lower heart rate at rest implies more efficient heart function and better cardiovascular fitness.</w:t>
+      </w:r>
+    </w:p>
+    <w:p>
+      <w:pPr>
+        <w:tabs>
+          <w:tab w:val="left" w:pos="6824"/>
+        </w:tabs>
+        <w:spacing w:after="0"/>
+      </w:pPr>
+      <w:r>
+        <w:rPr>
+          <w:b/>
+          <w:bCs/>
+        </w:rPr>
+        <w:t>GLUTES AND HAMSTRING</w:t>
+      </w:r>
+      <w:r>
+        <w:t xml:space="preserve"> - Hamstrings are a group of muscles which run along the backside of your thigh, in between your hips and knees on either side. The gluteal muscles, often called glutes are a group of three muscles which make up the gluteal region commonly known as the buttocks: </w:t>
+      </w:r>
+      <w:proofErr w:type="spellStart"/>
+      <w:r>
+        <w:t>th</w:t>
+      </w:r>
+      <w:proofErr w:type="spellEnd"/>
+    </w:p>
+    <w:p>
+      <w:pPr>
+        <w:tabs>
+          <w:tab w:val="left" w:pos="6824"/>
+        </w:tabs>
+        <w:spacing w:after="0"/>
+      </w:pPr>
+      <w:r>
+        <w:rPr>
+          <w:b/>
+          <w:bCs/>
+        </w:rPr>
+        <w:t>ABDOMINAL STRAIN INJURY</w:t>
+      </w:r>
+      <w:r>
+        <w:t xml:space="preserve"> - An abdominal muscle strain is an injury that happens when muscles in your stomach area stretch too much or tear. </w:t>
+      </w:r>
+    </w:p>
+    <w:p>
+      <w:pPr>
+        <w:tabs>
+          <w:tab w:val="left" w:pos="6824"/>
+        </w:tabs>
+        <w:spacing w:after="0"/>
+      </w:pPr>
+      <w:r>
+        <w:rPr>
+          <w:b/>
+          <w:bCs/>
+        </w:rPr>
+        <w:t>Exercise selection</w:t>
+      </w:r>
+      <w:r>
+        <w:t xml:space="preserve"> - Different exercises place different amounts of stress on a muscle. </w:t>
+      </w:r>
+    </w:p>
+    <w:p>
+      <w:pPr>
+        <w:tabs>
+          <w:tab w:val="left" w:pos="6824"/>
+        </w:tabs>
+        <w:spacing w:after="0"/>
+      </w:pPr>
+      <w:r>
+        <w:rPr>
+          <w:b/>
+          <w:bCs/>
+        </w:rPr>
+        <w:t>A compound exercise</w:t>
+      </w:r>
+      <w:r>
+        <w:t xml:space="preserve"> - is one that uses multiple muscle groups at the same time to perform a movement.</w:t>
+      </w:r>
+    </w:p>
+    <w:p>
+      <w:pPr>
+        <w:tabs>
+          <w:tab w:val="left" w:pos="6824"/>
+        </w:tabs>
+        <w:spacing w:after="0"/>
+      </w:pPr>
+      <w:r>
+        <w:rPr>
+          <w:b/>
+          <w:bCs/>
+        </w:rPr>
+        <w:t>The latissimus dorsi</w:t>
+      </w:r>
+      <w:r>
+        <w:t xml:space="preserve"> muscle is a broad, flat muscle that occupies the majority of the lower posterior thorax. The muscle's primary function is in the upper extremity but is also considered to be a respiratory accessory muscle.</w:t>
+      </w:r>
+    </w:p>
+    <w:p>
+      <w:pPr>
+        <w:tabs>
+          <w:tab w:val="left" w:pos="6824"/>
+        </w:tabs>
+        <w:spacing w:after="0"/>
+      </w:pPr>
+      <w:r>
+        <w:rPr>
+          <w:b/>
+          <w:bCs/>
+        </w:rPr>
+        <w:t>Trapezius</w:t>
+      </w:r>
+      <w:r>
+        <w:t xml:space="preserve"> - </w:t>
+      </w:r>
+      <w:r>
+        <w:t>either of a pair of large triangular muscles extending over the back of the neck and shoulders and moving the head and shoulder blade.</w:t>
+      </w:r>
+    </w:p>
+    <w:p>
+      <w:pPr>
+        <w:tabs>
+          <w:tab w:val="left" w:pos="6824"/>
+        </w:tabs>
+        <w:spacing w:after="0"/>
+      </w:pPr>
+      <w:r>
+        <w:rPr>
+          <w:b/>
+          <w:bCs/>
+        </w:rPr>
+        <w:t>Repetitive strain injury (RSI)</w:t>
+      </w:r>
+      <w:r>
+        <w:t xml:space="preserve"> is caused by repeated use of a body part, such as your shoulder, elbow, forearm, wrist or hand.</w:t>
+      </w:r>
+    </w:p>
+    <w:p>
+      <w:pPr>
+        <w:tabs>
+          <w:tab w:val="left" w:pos="6824"/>
+        </w:tabs>
+        <w:spacing w:after="0"/>
+      </w:pPr>
+      <w:r>
+        <w:rPr>
+          <w:b/>
+          <w:bCs/>
+        </w:rPr>
+        <w:t>ISOLATION MOVEMENTS</w:t>
+      </w:r>
+      <w:r>
+        <w:t xml:space="preserve"> -</w:t>
+      </w:r>
+      <w:r>
+        <w:t xml:space="preserve"> on the other hand, tend to focus on a single muscle or muscle group</w:t>
+      </w:r>
     </w:p>
     <w:sectPr>
       <w:pgSz w:w="12240" w:h="15840"/>
@@ -41,6 +1815,103 @@
     </w:sectPr>
   </w:body>
 </w:document>
+</file>
+
+<file path=word/numbering.xml><?xml version="1.0" encoding="utf-8"?>
+<w:numbering xmlns:wpc="http://schemas.microsoft.com/office/word/2010/wordprocessingCanvas" xmlns:cx="http://schemas.microsoft.com/office/drawing/2014/chartex" xmlns:cx1="http://schemas.microsoft.com/office/drawing/2015/9/8/chartex" xmlns:cx2="http://schemas.microsoft.com/office/drawing/2015/10/21/chartex" xmlns:cx3="http://schemas.microsoft.com/office/drawing/2016/5/9/chartex" xmlns:cx4="http://schemas.microsoft.com/office/drawing/2016/5/10/chartex" xmlns:cx5="http://schemas.microsoft.com/office/drawing/2016/5/11/chartex" xmlns:cx6="http://schemas.microsoft.com/office/drawing/2016/5/12/chartex" xmlns:cx7="http://schemas.microsoft.com/office/drawing/2016/5/13/chartex" xmlns:cx8="http://schemas.microsoft.com/office/drawing/2016/5/14/chartex" xmlns:mc="http://schemas.openxmlformats.org/markup-compatibility/2006" xmlns:aink="http://schemas.microsoft.com/office/drawing/2016/ink" xmlns:am3d="http://schemas.microsoft.com/office/drawing/2017/model3d" xmlns:o="urn:schemas-microsoft-com:office:office" xmlns:oel="http://schemas.microsoft.com/office/2019/extlst" xmlns:r="http://schemas.openxmlformats.org/officeDocument/2006/relationships" xmlns:m="http://schemas.openxmlformats.org/officeDocument/2006/math" xmlns:v="urn:schemas-microsoft-com:vml" xmlns:wp14="http://schemas.microsoft.com/office/word/2010/wordprocessingDrawing" xmlns:wp="http://schemas.openxmlformats.org/drawingml/2006/wordprocessingDrawing" xmlns:w10="urn:schemas-microsoft-com:office:word" xmlns:w="http://schemas.openxmlformats.org/wordprocessingml/2006/main" xmlns:w14="http://schemas.microsoft.com/office/word/2010/wordml" xmlns:w15="http://schemas.microsoft.com/office/word/2012/wordml" xmlns:w16cex="http://schemas.microsoft.com/office/word/2018/wordml/cex" xmlns:w16cid="http://schemas.microsoft.com/office/word/2016/wordml/cid" xmlns:w16="http://schemas.microsoft.com/office/word/2018/wordml" xmlns:w16sdtdh="http://schemas.microsoft.com/office/word/2020/wordml/sdtdatahash" xmlns:w16se="http://schemas.microsoft.com/office/word/2015/wordml/symex" xmlns:wpg="http://schemas.microsoft.com/office/word/2010/wordprocessingGroup" xmlns:wpi="http://schemas.microsoft.com/office/word/2010/wordprocessingInk" xmlns:wne="http://schemas.microsoft.com/office/word/2006/wordml" xmlns:wps="http://schemas.microsoft.com/office/word/2010/wordprocessingShape" mc:Ignorable="w14 w15 w16se w16cid w16 w16cex w16sdtdh wp14">
+  <w:abstractNum w:abstractNumId="0" w15:restartNumberingAfterBreak="0">
+    <w:nsid w:val="2C4E5D7B"/>
+    <w:multiLevelType w:val="hybridMultilevel"/>
+    <w:tmpl w:val="ED9297CE"/>
+    <w:lvl w:ilvl="0" w:tplc="3409000F">
+      <w:start w:val="1"/>
+      <w:numFmt w:val="decimal"/>
+      <w:lvlText w:val="%1."/>
+      <w:lvlJc w:val="left"/>
+      <w:pPr>
+        <w:ind w:left="720" w:hanging="360"/>
+      </w:pPr>
+      <w:rPr>
+        <w:rFonts w:hint="default"/>
+      </w:rPr>
+    </w:lvl>
+    <w:lvl w:ilvl="1" w:tplc="34090019" w:tentative="1">
+      <w:start w:val="1"/>
+      <w:numFmt w:val="lowerLetter"/>
+      <w:lvlText w:val="%2."/>
+      <w:lvlJc w:val="left"/>
+      <w:pPr>
+        <w:ind w:left="1440" w:hanging="360"/>
+      </w:pPr>
+    </w:lvl>
+    <w:lvl w:ilvl="2" w:tplc="3409001B" w:tentative="1">
+      <w:start w:val="1"/>
+      <w:numFmt w:val="lowerRoman"/>
+      <w:lvlText w:val="%3."/>
+      <w:lvlJc w:val="right"/>
+      <w:pPr>
+        <w:ind w:left="2160" w:hanging="180"/>
+      </w:pPr>
+    </w:lvl>
+    <w:lvl w:ilvl="3" w:tplc="3409000F" w:tentative="1">
+      <w:start w:val="1"/>
+      <w:numFmt w:val="decimal"/>
+      <w:lvlText w:val="%4."/>
+      <w:lvlJc w:val="left"/>
+      <w:pPr>
+        <w:ind w:left="2880" w:hanging="360"/>
+      </w:pPr>
+    </w:lvl>
+    <w:lvl w:ilvl="4" w:tplc="34090019" w:tentative="1">
+      <w:start w:val="1"/>
+      <w:numFmt w:val="lowerLetter"/>
+      <w:lvlText w:val="%5."/>
+      <w:lvlJc w:val="left"/>
+      <w:pPr>
+        <w:ind w:left="3600" w:hanging="360"/>
+      </w:pPr>
+    </w:lvl>
+    <w:lvl w:ilvl="5" w:tplc="3409001B" w:tentative="1">
+      <w:start w:val="1"/>
+      <w:numFmt w:val="lowerRoman"/>
+      <w:lvlText w:val="%6."/>
+      <w:lvlJc w:val="right"/>
+      <w:pPr>
+        <w:ind w:left="4320" w:hanging="180"/>
+      </w:pPr>
+    </w:lvl>
+    <w:lvl w:ilvl="6" w:tplc="3409000F" w:tentative="1">
+      <w:start w:val="1"/>
+      <w:numFmt w:val="decimal"/>
+      <w:lvlText w:val="%7."/>
+      <w:lvlJc w:val="left"/>
+      <w:pPr>
+        <w:ind w:left="5040" w:hanging="360"/>
+      </w:pPr>
+    </w:lvl>
+    <w:lvl w:ilvl="7" w:tplc="34090019" w:tentative="1">
+      <w:start w:val="1"/>
+      <w:numFmt w:val="lowerLetter"/>
+      <w:lvlText w:val="%8."/>
+      <w:lvlJc w:val="left"/>
+      <w:pPr>
+        <w:ind w:left="5760" w:hanging="360"/>
+      </w:pPr>
+    </w:lvl>
+    <w:lvl w:ilvl="8" w:tplc="3409001B" w:tentative="1">
+      <w:start w:val="1"/>
+      <w:numFmt w:val="lowerRoman"/>
+      <w:lvlText w:val="%9."/>
+      <w:lvlJc w:val="right"/>
+      <w:pPr>
+        <w:ind w:left="6480" w:hanging="180"/>
+      </w:pPr>
+    </w:lvl>
+  </w:abstractNum>
+  <w:num w:numId="1" w16cid:durableId="1189178255">
+    <w:abstractNumId w:val="0"/>
+  </w:num>
+</w:numbering>
 </file>
 
 <file path=word/styles.xml><?xml version="1.0" encoding="utf-8"?>
@@ -471,6 +2342,22 @@
     <w:semiHidden/>
     <w:unhideWhenUsed/>
   </w:style>
+  <w:style w:type="paragraph" w:styleId="ListParagraph">
+    <w:name w:val="List Paragraph"/>
+    <w:basedOn w:val="Normal"/>
+    <w:uiPriority w:val="34"/>
+    <w:qFormat/>
+    <w:rsid w:val="006E4E04"/>
+    <w:pPr>
+      <w:ind w:left="720"/>
+      <w:contextualSpacing/>
+    </w:pPr>
+    <w:rPr>
+      <w:kern w:val="0"/>
+      <w:lang w:val="en-US"/>
+      <w14:ligatures w14:val="none"/>
+    </w:rPr>
+  </w:style>
 </w:styles>
 </file>
 

</xml_diff>